<commit_message>
Created a new file called "Midterm_EDA
</commit_message>
<xml_diff>
--- a/Alex_DATS 6101 midterm topic proposal.docx
+++ b/Alex_DATS 6101 midterm topic proposal.docx
@@ -136,33 +136,15 @@
           <w:sz w:val="24"/>
           <w:szCs w:val="24"/>
         </w:rPr>
-        <w:t xml:space="preserve">Our data set includes information on every recorded shooting by a police officer that resulted in a fatality in the United States from 2015 </w:t>
-      </w:r>
-      <w:proofErr w:type="gramStart"/>
-      <w:r>
-        <w:rPr>
-          <w:rFonts w:ascii="Times New Roman" w:eastAsia="Times New Roman" w:hAnsi="Times New Roman" w:cs="Times New Roman"/>
-          <w:sz w:val="24"/>
-          <w:szCs w:val="24"/>
-        </w:rPr>
-        <w:t xml:space="preserve">to </w:t>
-      </w:r>
-      <w:r>
-        <w:rPr>
-          <w:rFonts w:ascii="Times New Roman" w:eastAsia="Times New Roman" w:hAnsi="Times New Roman" w:cs="Times New Roman"/>
-          <w:sz w:val="24"/>
-          <w:szCs w:val="24"/>
-        </w:rPr>
-        <w:t xml:space="preserve"> Early</w:t>
-      </w:r>
-      <w:proofErr w:type="gramEnd"/>
-      <w:r>
-        <w:rPr>
-          <w:rFonts w:ascii="Times New Roman" w:eastAsia="Times New Roman" w:hAnsi="Times New Roman" w:cs="Times New Roman"/>
-          <w:sz w:val="24"/>
-          <w:szCs w:val="24"/>
-        </w:rPr>
-        <w:t xml:space="preserve"> September 2022</w:t>
+        <w:t xml:space="preserve">Our data set includes information on every recorded shooting by a police officer that resulted in a fatality in the United States from 2015 to </w:t>
+      </w:r>
+      <w:r>
+        <w:rPr>
+          <w:rFonts w:ascii="Times New Roman" w:eastAsia="Times New Roman" w:hAnsi="Times New Roman" w:cs="Times New Roman"/>
+          <w:sz w:val="24"/>
+          <w:szCs w:val="24"/>
+        </w:rPr>
+        <w:t>Early September 2022</w:t>
       </w:r>
       <w:r>
         <w:rPr>
@@ -205,7 +187,15 @@
           <w:sz w:val="24"/>
           <w:szCs w:val="24"/>
         </w:rPr>
-        <w:t>Within our data set of 5,181</w:t>
+        <w:t xml:space="preserve">Within our data set of </w:t>
+      </w:r>
+      <w:r>
+        <w:rPr>
+          <w:rFonts w:ascii="Times New Roman" w:eastAsia="Times New Roman" w:hAnsi="Times New Roman" w:cs="Times New Roman"/>
+          <w:sz w:val="24"/>
+          <w:szCs w:val="24"/>
+        </w:rPr>
+        <w:t>6,574</w:t>
       </w:r>
       <w:r>
         <w:rPr>
@@ -221,7 +211,23 @@
           <w:sz w:val="24"/>
           <w:szCs w:val="24"/>
         </w:rPr>
-        <w:t xml:space="preserve"> observations of police shootings from 2015 to 2020 in the United States, is there a correlation between the U.S. state of observation and </w:t>
+        <w:t xml:space="preserve"> observations of police shootings from 2015 to 202</w:t>
+      </w:r>
+      <w:r>
+        <w:rPr>
+          <w:rFonts w:ascii="Times New Roman" w:eastAsia="Times New Roman" w:hAnsi="Times New Roman" w:cs="Times New Roman"/>
+          <w:sz w:val="24"/>
+          <w:szCs w:val="24"/>
+        </w:rPr>
+        <w:t>2</w:t>
+      </w:r>
+      <w:r>
+        <w:rPr>
+          <w:rFonts w:ascii="Times New Roman" w:eastAsia="Times New Roman" w:hAnsi="Times New Roman" w:cs="Times New Roman"/>
+          <w:sz w:val="24"/>
+          <w:szCs w:val="24"/>
+        </w:rPr>
+        <w:t xml:space="preserve"> in the United States, is there a correlation between the U.S. state of observation and </w:t>
       </w:r>
       <w:proofErr w:type="gramStart"/>
       <w:r>

</xml_diff>